<commit_message>
work on slides a bit
</commit_message>
<xml_diff>
--- a/CS4536-Syllabus-B24.docx
+++ b/CS4536-Syllabus-B24.docx
@@ -108,6 +108,7 @@
         </w:rPr>
         <w:t xml:space="preserve"> </w:t>
       </w:r>
+      <w:proofErr w:type="spellStart"/>
       <w:proofErr w:type="gramStart"/>
       <w:r>
         <w:rPr>
@@ -136,6 +137,7 @@
         </w:rPr>
         <w:t>Fri</w:t>
       </w:r>
+      <w:proofErr w:type="spellEnd"/>
       <w:proofErr w:type="gramEnd"/>
       <w:r>
         <w:rPr>
@@ -2080,7 +2082,7 @@
                 <w:noProof/>
                 <w:webHidden/>
               </w:rPr>
-              <w:t>7</w:t>
+              <w:t>8</w:t>
             </w:r>
             <w:r>
               <w:rPr>
@@ -4094,6 +4096,7 @@
                 <w:color w:val="000000"/>
               </w:rPr>
             </w:pPr>
+            <w:proofErr w:type="spellStart"/>
             <w:r>
               <w:rPr>
                 <w:rFonts w:ascii="Calibri" w:eastAsia="Times New Roman" w:hAnsi="Calibri" w:cs="Calibri"/>
@@ -4122,6 +4125,7 @@
               </w:rPr>
               <w:t>Context-Free</w:t>
             </w:r>
+            <w:proofErr w:type="spellEnd"/>
           </w:p>
         </w:tc>
         <w:tc>
@@ -5263,6 +5267,7 @@
                 <w:color w:val="000000"/>
               </w:rPr>
             </w:pPr>
+            <w:proofErr w:type="spellStart"/>
             <w:r>
               <w:rPr>
                 <w:rFonts w:ascii="Calibri" w:eastAsia="Times New Roman" w:hAnsi="Calibri" w:cs="Calibri"/>
@@ -5270,6 +5275,7 @@
               </w:rPr>
               <w:t>Gender+Disability</w:t>
             </w:r>
+            <w:proofErr w:type="spellEnd"/>
           </w:p>
         </w:tc>
         <w:tc>
@@ -5600,6 +5606,7 @@
                 <w:color w:val="000000"/>
               </w:rPr>
             </w:pPr>
+            <w:proofErr w:type="spellStart"/>
             <w:r>
               <w:rPr>
                 <w:rFonts w:ascii="Calibri" w:eastAsia="Times New Roman" w:hAnsi="Calibri" w:cs="Calibri"/>
@@ -5607,6 +5614,7 @@
               </w:rPr>
               <w:t>Media+Play</w:t>
             </w:r>
+            <w:proofErr w:type="spellEnd"/>
           </w:p>
         </w:tc>
         <w:tc>
@@ -6227,7 +6235,15 @@
       </w:pPr>
       <w:r>
         <w:lastRenderedPageBreak/>
-        <w:t>If you make an honest effort on an autograded assignment /submission by the deadline, you gain the privilege to resubmit the assignment as many times as you want, at any time up to the last day of class, without grade penalty.</w:t>
+        <w:t xml:space="preserve">If you make an honest effort on an </w:t>
+      </w:r>
+      <w:proofErr w:type="spellStart"/>
+      <w:r>
+        <w:t>autograded</w:t>
+      </w:r>
+      <w:proofErr w:type="spellEnd"/>
+      <w:r>
+        <w:t xml:space="preserve"> assignment /submission by the deadline, you gain the privilege to resubmit the assignment as many times as you want, at any time up to the last day of class, without grade penalty.</w:t>
       </w:r>
     </w:p>
     <w:p>
@@ -6249,7 +6265,15 @@
         <w:t>is</w:t>
       </w:r>
       <w:r>
-        <w:t xml:space="preserve"> not autograded, </w:t>
+        <w:t xml:space="preserve"> not </w:t>
+      </w:r>
+      <w:proofErr w:type="spellStart"/>
+      <w:r>
+        <w:t>autograded</w:t>
+      </w:r>
+      <w:proofErr w:type="spellEnd"/>
+      <w:r>
+        <w:t xml:space="preserve">, </w:t>
       </w:r>
       <w:r>
         <w:t>is</w:t>
@@ -6415,6 +6439,7 @@
         <w:t xml:space="preserve">The textbook for this course is “Human-Centered Programming Languages” (HCPL), a free e-textbook I wrote specifically for this course. The book is available at </w:t>
       </w:r>
       <w:hyperlink r:id="rId7" w:history="1">
+        <w:proofErr w:type="spellStart"/>
         <w:proofErr w:type="gramStart"/>
         <w:r>
           <w:rPr>
@@ -6422,13 +6447,22 @@
           </w:rPr>
           <w:t>bookish.press</w:t>
         </w:r>
+        <w:proofErr w:type="spellEnd"/>
         <w:proofErr w:type="gramEnd"/>
         <w:r>
           <w:rPr>
             <w:rStyle w:val="Hyperlink"/>
           </w:rPr>
-          <w:t>/hcpl</w:t>
+          <w:t>/</w:t>
         </w:r>
+        <w:proofErr w:type="spellStart"/>
+        <w:r>
+          <w:rPr>
+            <w:rStyle w:val="Hyperlink"/>
+          </w:rPr>
+          <w:t>hcpl</w:t>
+        </w:r>
+        <w:proofErr w:type="spellEnd"/>
       </w:hyperlink>
       <w:r>
         <w:t>. The book is not currently available in hardcopy, but you are welcome to print it out.</w:t>
@@ -6739,6 +6773,7 @@
         </w:rPr>
         <w:t xml:space="preserve"> Although we spend most of the office </w:t>
       </w:r>
+      <w:proofErr w:type="spellStart"/>
       <w:proofErr w:type="gramStart"/>
       <w:r>
         <w:rPr>
@@ -6746,6 +6781,7 @@
         </w:rPr>
         <w:t>hours time</w:t>
       </w:r>
+      <w:proofErr w:type="spellEnd"/>
       <w:proofErr w:type="gramEnd"/>
       <w:r>
         <w:rPr>
@@ -7379,7 +7415,15 @@
         <w:t xml:space="preserve">or tablet computer </w:t>
       </w:r>
       <w:r>
-        <w:t>to class. We might allocate class time for you to work on programming homeworks, for example</w:t>
+        <w:t xml:space="preserve">to class. We might allocate class time for you to work on programming </w:t>
+      </w:r>
+      <w:proofErr w:type="spellStart"/>
+      <w:r>
+        <w:t>homeworks</w:t>
+      </w:r>
+      <w:proofErr w:type="spellEnd"/>
+      <w:r>
+        <w:t>, for example</w:t>
       </w:r>
       <w:r>
         <w:t>.</w:t>
@@ -8443,7 +8487,25 @@
           <w:sz w:val="21"/>
           <w:szCs w:val="21"/>
         </w:rPr>
-        <w:t>Calling American police during mental health crises has gotten innocent patients killed, especially Black, Brown, trans, and disabled patients. They have traumatized people who I personally cherish. Mobile crisis response teams are an alternative and are often much better at avoiding violence. Community HealthLink has one in Worcester. I do not know whether it is good, but I feel I should share a link</w:t>
+        <w:t xml:space="preserve">Calling American police during mental health crises has gotten innocent patients killed, especially Black, Brown, trans, and disabled patients. They have traumatized people who I personally cherish. Mobile crisis response teams are an alternative and are often much better at avoiding violence. Community </w:t>
+      </w:r>
+      <w:proofErr w:type="spellStart"/>
+      <w:r>
+        <w:rPr>
+          <w:rFonts w:cstheme="minorHAnsi"/>
+          <w:sz w:val="21"/>
+          <w:szCs w:val="21"/>
+        </w:rPr>
+        <w:t>HealthLink</w:t>
+      </w:r>
+      <w:proofErr w:type="spellEnd"/>
+      <w:r>
+        <w:rPr>
+          <w:rFonts w:cstheme="minorHAnsi"/>
+          <w:sz w:val="21"/>
+          <w:szCs w:val="21"/>
+        </w:rPr>
+        <w:t xml:space="preserve"> has one in Worcester. I do not know whether it is good, but I feel I should share a link</w:t>
       </w:r>
       <w:r>
         <w:rPr>

</xml_diff>